<commit_message>
Might aswell get an hours rest
</commit_message>
<xml_diff>
--- a/Task 3.docx
+++ b/Task 3.docx
@@ -4,17 +4,16 @@
   <w:body>
     <w:sdt>
       <w:sdtPr>
+        <w:rPr>
+          <w:sz w:val="24"/>
+        </w:rPr>
         <w:id w:val="304361984"/>
         <w:docPartObj>
           <w:docPartGallery w:val="Cover Pages"/>
           <w:docPartUnique/>
         </w:docPartObj>
       </w:sdtPr>
-      <w:sdtEndPr>
-        <w:rPr>
-          <w:sz w:val="24"/>
-        </w:rPr>
-      </w:sdtEndPr>
+      <w:sdtEndPr/>
       <w:sdtContent>
         <w:p>
           <w:pPr>
@@ -65,6 +64,7 @@
             <w:dataBinding w:prefixMappings="xmlns:ns0='http://schemas.openxmlformats.org/package/2006/metadata/core-properties' xmlns:ns1='http://purl.org/dc/elements/1.1/'" w:xpath="/ns0:coreProperties[1]/ns1:title[1]" w:storeItemID="{6C3C8BC8-F283-45AE-878A-BAB7291924A1}"/>
             <w:text/>
           </w:sdtPr>
+          <w:sdtEndPr/>
           <w:sdtContent>
             <w:p>
               <w:pPr>
@@ -90,6 +90,7 @@
             <w:dataBinding w:prefixMappings="xmlns:ns0='http://schemas.openxmlformats.org/package/2006/metadata/core-properties' xmlns:ns1='http://purl.org/dc/elements/1.1/'" w:xpath="/ns0:coreProperties[1]/ns1:subject[1]" w:storeItemID="{6C3C8BC8-F283-45AE-878A-BAB7291924A1}"/>
             <w:text/>
           </w:sdtPr>
+          <w:sdtEndPr/>
           <w:sdtContent>
             <w:p>
               <w:pPr>
@@ -120,15 +121,7 @@
             <w:pStyle w:val="Subtitle"/>
           </w:pPr>
           <w:r>
-            <w:t xml:space="preserve">PART B: Actuator </w:t>
-          </w:r>
-          <w:proofErr w:type="gramStart"/>
-          <w:r>
-            <w:t>selection</w:t>
-          </w:r>
-          <w:proofErr w:type="gramEnd"/>
-          <w:r>
-            <w:t xml:space="preserve"> and performance evaluation for an autonomous electric vehicle.</w:t>
+            <w:t>PART B: Actuator selection and performance evaluation for an autonomous electric vehicle.</w:t>
           </w:r>
         </w:p>
         <w:p>
@@ -1802,15 +1795,7 @@
     </w:p>
     <w:p>
       <w:r>
-        <w:t xml:space="preserve">For the solution to meet requirements it must </w:t>
-      </w:r>
-      <w:proofErr w:type="gramStart"/>
-      <w:r>
-        <w:t>be capable of completing</w:t>
-      </w:r>
-      <w:proofErr w:type="gramEnd"/>
-      <w:r>
-        <w:t xml:space="preserve"> a </w:t>
+        <w:t xml:space="preserve">For the solution to meet requirements it must be capable of completing a </w:t>
       </w:r>
       <w:r>
         <w:t>long-distance</w:t>
@@ -1822,15 +1807,7 @@
         <w:t>T</w:t>
       </w:r>
       <w:r>
-        <w:t xml:space="preserve">ask 2) and an urban drive cycle without running out of power. To calculate the charge and battery </w:t>
-      </w:r>
-      <w:proofErr w:type="gramStart"/>
-      <w:r>
-        <w:t>capacity</w:t>
-      </w:r>
-      <w:proofErr w:type="gramEnd"/>
-      <w:r>
-        <w:t xml:space="preserve"> requirements of the system a dynamic model for the charge of the system was conceived.</w:t>
+        <w:t>ask 2) and an urban drive cycle without running out of power. To calculate the charge and battery capacity requirements of the system a dynamic model for the charge of the system was conceived.</w:t>
       </w:r>
     </w:p>
     <w:p>
@@ -1869,13 +1846,7 @@
             <w:rPr>
               <w:rFonts w:ascii="Cambria Math" w:hAnsi="Cambria Math"/>
             </w:rPr>
-            <m:t>Work=</m:t>
-          </m:r>
-          <m:r>
-            <w:rPr>
-              <w:rFonts w:ascii="Cambria Math" w:hAnsi="Cambria Math"/>
-            </w:rPr>
-            <m:t>Force*Displacement [J]</m:t>
+            <m:t>Work=Force*Displacement [J]</m:t>
           </m:r>
         </m:oMath>
       </m:oMathPara>
@@ -1888,24 +1859,14 @@
       <w:r>
         <w:t xml:space="preserve">Equation </w:t>
       </w:r>
-      <w:r>
-        <w:fldChar w:fldCharType="begin"/>
-      </w:r>
-      <w:r>
-        <w:instrText xml:space="preserve"> SEQ Equation \* ARABIC </w:instrText>
-      </w:r>
-      <w:r>
-        <w:fldChar w:fldCharType="separate"/>
-      </w:r>
-      <w:r>
-        <w:rPr>
-          <w:noProof/>
-        </w:rPr>
-        <w:t>1</w:t>
-      </w:r>
-      <w:r>
-        <w:fldChar w:fldCharType="end"/>
-      </w:r>
+      <w:fldSimple w:instr=" SEQ Equation \* ARABIC ">
+        <w:r>
+          <w:rPr>
+            <w:noProof/>
+          </w:rPr>
+          <w:t>1</w:t>
+        </w:r>
+      </w:fldSimple>
       <w:bookmarkEnd w:id="6"/>
       <w:r>
         <w:t>: Work</w:t>
@@ -1982,19 +1943,7 @@
             <w:rPr>
               <w:rFonts w:ascii="Cambria Math" w:hAnsi="Cambria Math"/>
             </w:rPr>
-            <m:t>=</m:t>
-          </m:r>
-          <m:r>
-            <w:rPr>
-              <w:rFonts w:ascii="Cambria Math" w:hAnsi="Cambria Math"/>
-            </w:rPr>
-            <m:t>Voltage*Current</m:t>
-          </m:r>
-          <m:r>
-            <w:rPr>
-              <w:rFonts w:ascii="Cambria Math" w:hAnsi="Cambria Math"/>
-            </w:rPr>
-            <m:t xml:space="preserve"> [W]</m:t>
+            <m:t>=Voltage*Current [W]</m:t>
           </m:r>
         </m:oMath>
       </m:oMathPara>
@@ -2007,24 +1956,14 @@
       <w:r>
         <w:t xml:space="preserve">Equation </w:t>
       </w:r>
-      <w:r>
-        <w:fldChar w:fldCharType="begin"/>
-      </w:r>
-      <w:r>
-        <w:instrText xml:space="preserve"> SEQ Equation \* ARABIC </w:instrText>
-      </w:r>
-      <w:r>
-        <w:fldChar w:fldCharType="separate"/>
-      </w:r>
-      <w:r>
-        <w:rPr>
-          <w:noProof/>
-        </w:rPr>
-        <w:t>2</w:t>
-      </w:r>
-      <w:r>
-        <w:fldChar w:fldCharType="end"/>
-      </w:r>
+      <w:fldSimple w:instr=" SEQ Equation \* ARABIC ">
+        <w:r>
+          <w:rPr>
+            <w:noProof/>
+          </w:rPr>
+          <w:t>2</w:t>
+        </w:r>
+      </w:fldSimple>
       <w:bookmarkEnd w:id="7"/>
       <w:r>
         <w:t>: Power</w:t>
@@ -2032,15 +1971,7 @@
     </w:p>
     <w:p>
       <w:r>
-        <w:t xml:space="preserve">The charge stored within a battery </w:t>
-      </w:r>
-      <w:proofErr w:type="gramStart"/>
-      <w:r>
-        <w:t>is given</w:t>
-      </w:r>
-      <w:proofErr w:type="gramEnd"/>
-      <w:r>
-        <w:t xml:space="preserve"> by </w:t>
+        <w:t xml:space="preserve">The charge stored within a battery is given by </w:t>
       </w:r>
       <w:r>
         <w:fldChar w:fldCharType="begin"/>
@@ -2074,19 +2005,7 @@
             <w:rPr>
               <w:rFonts w:ascii="Cambria Math" w:hAnsi="Cambria Math"/>
             </w:rPr>
-            <m:t>Charge=</m:t>
-          </m:r>
-          <m:r>
-            <w:rPr>
-              <w:rFonts w:ascii="Cambria Math" w:hAnsi="Cambria Math"/>
-            </w:rPr>
-            <m:t>Current*Time</m:t>
-          </m:r>
-          <m:r>
-            <w:rPr>
-              <w:rFonts w:ascii="Cambria Math" w:hAnsi="Cambria Math"/>
-            </w:rPr>
-            <m:t xml:space="preserve"> [C]</m:t>
+            <m:t>Charge=Current*Time [C]</m:t>
           </m:r>
         </m:oMath>
       </m:oMathPara>
@@ -2099,24 +2018,14 @@
       <w:r>
         <w:t xml:space="preserve">Equation </w:t>
       </w:r>
-      <w:r>
-        <w:fldChar w:fldCharType="begin"/>
-      </w:r>
-      <w:r>
-        <w:instrText xml:space="preserve"> SEQ Equation \* ARABIC </w:instrText>
-      </w:r>
-      <w:r>
-        <w:fldChar w:fldCharType="separate"/>
-      </w:r>
-      <w:r>
-        <w:rPr>
-          <w:noProof/>
-        </w:rPr>
-        <w:t>3</w:t>
-      </w:r>
-      <w:r>
-        <w:fldChar w:fldCharType="end"/>
-      </w:r>
+      <w:fldSimple w:instr=" SEQ Equation \* ARABIC ">
+        <w:r>
+          <w:rPr>
+            <w:noProof/>
+          </w:rPr>
+          <w:t>3</w:t>
+        </w:r>
+      </w:fldSimple>
       <w:bookmarkEnd w:id="8"/>
       <w:r>
         <w:t>: Charge</w:t>
@@ -2241,24 +2150,14 @@
       <w:r>
         <w:t xml:space="preserve">Equation </w:t>
       </w:r>
-      <w:r>
-        <w:fldChar w:fldCharType="begin"/>
-      </w:r>
-      <w:r>
-        <w:instrText xml:space="preserve"> SEQ Equation \* ARABIC </w:instrText>
-      </w:r>
-      <w:r>
-        <w:fldChar w:fldCharType="separate"/>
-      </w:r>
-      <w:r>
-        <w:rPr>
-          <w:noProof/>
-        </w:rPr>
-        <w:t>4</w:t>
-      </w:r>
-      <w:r>
-        <w:fldChar w:fldCharType="end"/>
-      </w:r>
+      <w:fldSimple w:instr=" SEQ Equation \* ARABIC ">
+        <w:r>
+          <w:rPr>
+            <w:noProof/>
+          </w:rPr>
+          <w:t>4</w:t>
+        </w:r>
+      </w:fldSimple>
       <w:bookmarkEnd w:id="9"/>
       <w:r>
         <w:t>: Finding Charge</w:t>
@@ -2290,15 +2189,7 @@
         <w:t>specifications</w:t>
       </w:r>
       <w:r>
-        <w:t xml:space="preserve"> of batteries </w:t>
-      </w:r>
-      <w:proofErr w:type="gramStart"/>
-      <w:r>
-        <w:t>is</w:t>
-      </w:r>
-      <w:proofErr w:type="gramEnd"/>
-      <w:r>
-        <w:t xml:space="preserve"> given </w:t>
+        <w:t xml:space="preserve"> of batteries is given </w:t>
       </w:r>
       <w:r>
         <w:t xml:space="preserve">in </w:t>
@@ -2338,15 +2229,7 @@
         <w:t xml:space="preserve"> </w:t>
       </w:r>
       <w:r>
-        <w:t xml:space="preserve">This value can then </w:t>
-      </w:r>
-      <w:proofErr w:type="gramStart"/>
-      <w:r>
-        <w:t>be divided</w:t>
-      </w:r>
-      <w:proofErr w:type="gramEnd"/>
-      <w:r>
-        <w:t xml:space="preserve"> by the voltage requirements of the system to calculate charge requirements. </w:t>
+        <w:t xml:space="preserve">This value can then be divided by the voltage requirements of the system to calculate charge requirements. </w:t>
       </w:r>
       <w:r>
         <w:t xml:space="preserve">This is implement as seen below in </w:t>
@@ -2388,24 +2271,14 @@
       <w:r>
         <w:t xml:space="preserve">Snippet </w:t>
       </w:r>
-      <w:r>
-        <w:fldChar w:fldCharType="begin"/>
-      </w:r>
-      <w:r>
-        <w:instrText xml:space="preserve"> SEQ Snippet \* ARABIC </w:instrText>
-      </w:r>
-      <w:r>
-        <w:fldChar w:fldCharType="separate"/>
-      </w:r>
-      <w:r>
-        <w:rPr>
-          <w:noProof/>
-        </w:rPr>
-        <w:t>1</w:t>
-      </w:r>
-      <w:r>
-        <w:fldChar w:fldCharType="end"/>
-      </w:r>
+      <w:fldSimple w:instr=" SEQ Snippet \* ARABIC ">
+        <w:r>
+          <w:rPr>
+            <w:noProof/>
+          </w:rPr>
+          <w:t>1</w:t>
+        </w:r>
+      </w:fldSimple>
       <w:r>
         <w:t>: Charge Requirements</w:t>
       </w:r>
@@ -2654,27 +2527,7 @@
                 <w:sz w:val="20"/>
                 <w:szCs w:val="34"/>
               </w:rPr>
-              <w:t xml:space="preserve"> If motor </w:t>
-            </w:r>
-            <w:proofErr w:type="gramStart"/>
-            <w:r>
-              <w:rPr>
-                <w:rFonts w:ascii="Consolas" w:hAnsi="Consolas" w:cs="Consolas"/>
-                <w:color w:val="228B22"/>
-                <w:sz w:val="20"/>
-                <w:szCs w:val="34"/>
-              </w:rPr>
-              <w:t>uses</w:t>
-            </w:r>
-            <w:proofErr w:type="gramEnd"/>
-            <w:r>
-              <w:rPr>
-                <w:rFonts w:ascii="Consolas" w:hAnsi="Consolas" w:cs="Consolas"/>
-                <w:color w:val="228B22"/>
-                <w:sz w:val="20"/>
-                <w:szCs w:val="34"/>
-              </w:rPr>
-              <w:t xml:space="preserve"> power</w:t>
+              <w:t xml:space="preserve"> If motor uses power</w:t>
             </w:r>
           </w:p>
           <w:p>
@@ -2752,19 +2605,8 @@
                 <w:sz w:val="20"/>
                 <w:szCs w:val="34"/>
               </w:rPr>
-              <w:t xml:space="preserve"> Power used </w:t>
-            </w:r>
-            <w:proofErr w:type="gramStart"/>
-            <w:r>
-              <w:rPr>
-                <w:rFonts w:ascii="Consolas" w:hAnsi="Consolas" w:cs="Consolas"/>
-                <w:color w:val="228B22"/>
-                <w:sz w:val="20"/>
-                <w:szCs w:val="34"/>
-              </w:rPr>
-              <w:t>is expended</w:t>
-            </w:r>
-            <w:proofErr w:type="gramEnd"/>
+              <w:t xml:space="preserve"> Power used is expended</w:t>
+            </w:r>
           </w:p>
           <w:p>
             <w:pPr>
@@ -2890,27 +2732,7 @@
                 <w:sz w:val="20"/>
                 <w:szCs w:val="34"/>
               </w:rPr>
-              <w:t xml:space="preserve"> If motor </w:t>
-            </w:r>
-            <w:proofErr w:type="gramStart"/>
-            <w:r>
-              <w:rPr>
-                <w:rFonts w:ascii="Consolas" w:hAnsi="Consolas" w:cs="Consolas"/>
-                <w:color w:val="228B22"/>
-                <w:sz w:val="20"/>
-                <w:szCs w:val="34"/>
-              </w:rPr>
-              <w:t>doesn’t</w:t>
-            </w:r>
-            <w:proofErr w:type="gramEnd"/>
-            <w:r>
-              <w:rPr>
-                <w:rFonts w:ascii="Consolas" w:hAnsi="Consolas" w:cs="Consolas"/>
-                <w:color w:val="228B22"/>
-                <w:sz w:val="20"/>
-                <w:szCs w:val="34"/>
-              </w:rPr>
-              <w:t xml:space="preserve"> use power</w:t>
+              <w:t xml:space="preserve"> If motor doesn’t use power</w:t>
             </w:r>
           </w:p>
           <w:p>
@@ -3120,27 +2942,7 @@
                 <w:sz w:val="20"/>
                 <w:szCs w:val="34"/>
               </w:rPr>
-              <w:t>(-</w:t>
-            </w:r>
-            <w:proofErr w:type="gramStart"/>
-            <w:r>
-              <w:rPr>
-                <w:rFonts w:ascii="Consolas" w:hAnsi="Consolas" w:cs="Consolas"/>
-                <w:color w:val="000000"/>
-                <w:sz w:val="20"/>
-                <w:szCs w:val="34"/>
-              </w:rPr>
-              <w:t>P)*</w:t>
-            </w:r>
-            <w:proofErr w:type="gramEnd"/>
-            <w:r>
-              <w:rPr>
-                <w:rFonts w:ascii="Consolas" w:hAnsi="Consolas" w:cs="Consolas"/>
-                <w:color w:val="000000"/>
-                <w:sz w:val="20"/>
-                <w:szCs w:val="34"/>
-              </w:rPr>
-              <w:t xml:space="preserve">REGEN_BRAKING_EFFICIENCY; </w:t>
+              <w:t xml:space="preserve">(-P)*REGEN_BRAKING_EFFICIENCY; </w:t>
             </w:r>
           </w:p>
           <w:p>
@@ -3208,19 +3010,8 @@
                 <w:sz w:val="20"/>
                 <w:szCs w:val="34"/>
               </w:rPr>
-              <w:t xml:space="preserve"> Battery power </w:t>
-            </w:r>
-            <w:proofErr w:type="gramStart"/>
-            <w:r>
-              <w:rPr>
-                <w:rFonts w:ascii="Consolas" w:hAnsi="Consolas" w:cs="Consolas"/>
-                <w:color w:val="228B22"/>
-                <w:sz w:val="20"/>
-                <w:szCs w:val="34"/>
-              </w:rPr>
-              <w:t>is updated</w:t>
-            </w:r>
-            <w:proofErr w:type="gramEnd"/>
+              <w:t xml:space="preserve"> Battery power is updated</w:t>
+            </w:r>
             <w:r>
               <w:rPr>
                 <w:rFonts w:ascii="Consolas" w:hAnsi="Consolas" w:cs="Consolas"/>
@@ -3440,19 +3231,8 @@
                 <w:sz w:val="20"/>
                 <w:szCs w:val="34"/>
               </w:rPr>
-              <w:t xml:space="preserve"> Battery charge </w:t>
-            </w:r>
-            <w:proofErr w:type="gramStart"/>
-            <w:r>
-              <w:rPr>
-                <w:rFonts w:ascii="Consolas" w:hAnsi="Consolas" w:cs="Consolas"/>
-                <w:color w:val="228B22"/>
-                <w:sz w:val="20"/>
-                <w:szCs w:val="34"/>
-              </w:rPr>
-              <w:t>is updated</w:t>
-            </w:r>
-            <w:proofErr w:type="gramEnd"/>
+              <w:t xml:space="preserve"> Battery charge is updated</w:t>
+            </w:r>
           </w:p>
           <w:p>
             <w:pPr>
@@ -3562,23 +3342,7 @@
         <w:t>B</w:t>
       </w:r>
       <w:r>
-        <w:t xml:space="preserve"> </w:t>
-      </w:r>
-      <w:proofErr w:type="gramStart"/>
-      <w:r>
-        <w:t>was selected</w:t>
-      </w:r>
-      <w:proofErr w:type="gramEnd"/>
-      <w:r>
-        <w:t xml:space="preserve"> as the batteries to be used in the electric vehicle. It was selected </w:t>
-      </w:r>
-      <w:proofErr w:type="gramStart"/>
-      <w:r>
-        <w:t>in particular for</w:t>
-      </w:r>
-      <w:proofErr w:type="gramEnd"/>
-      <w:r>
-        <w:t xml:space="preserve"> 3 reasons:</w:t>
+        <w:t xml:space="preserve"> was selected as the batteries to be used in the electric vehicle. It was selected in particular for 3 reasons:</w:t>
       </w:r>
     </w:p>
     <w:p>
@@ -3670,24 +3434,14 @@
       <w:r>
         <w:t xml:space="preserve">Table </w:t>
       </w:r>
-      <w:r>
-        <w:fldChar w:fldCharType="begin"/>
-      </w:r>
-      <w:r>
-        <w:instrText xml:space="preserve"> SEQ Table \* ARABIC </w:instrText>
-      </w:r>
-      <w:r>
-        <w:fldChar w:fldCharType="separate"/>
-      </w:r>
-      <w:r>
-        <w:rPr>
-          <w:noProof/>
-        </w:rPr>
-        <w:t>1</w:t>
-      </w:r>
-      <w:r>
-        <w:fldChar w:fldCharType="end"/>
-      </w:r>
+      <w:fldSimple w:instr=" SEQ Table \* ARABIC ">
+        <w:r>
+          <w:rPr>
+            <w:noProof/>
+          </w:rPr>
+          <w:t>1</w:t>
+        </w:r>
+      </w:fldSimple>
       <w:r>
         <w:t xml:space="preserve">: </w:t>
       </w:r>
@@ -3722,11 +3476,9 @@
             <w:pPr>
               <w:jc w:val="right"/>
             </w:pPr>
-            <w:proofErr w:type="gramStart"/>
             <w:r>
               <w:t>Minimum</w:t>
             </w:r>
-            <w:proofErr w:type="gramEnd"/>
             <w:r>
               <w:t xml:space="preserve"> capacity</w:t>
             </w:r>
@@ -3763,13 +3515,8 @@
             <w:pPr>
               <w:jc w:val="right"/>
             </w:pPr>
-            <w:proofErr w:type="gramStart"/>
-            <w:r>
-              <w:t>Maximum</w:t>
-            </w:r>
-            <w:proofErr w:type="gramEnd"/>
-            <w:r>
-              <w:t xml:space="preserve"> Mass</w:t>
+            <w:r>
+              <w:t>Maximum Mass</w:t>
             </w:r>
           </w:p>
         </w:tc>
@@ -3854,19 +3601,19 @@
     </w:tbl>
     <w:p>
       <w:r>
-        <w:t xml:space="preserve">Fortunately, the effective values for a system implementing the </w:t>
-      </w:r>
-      <w:r>
-        <w:t>NCR</w:t>
+        <w:t>Fortunately, the effective values for a system implementing the NCR</w:t>
       </w:r>
       <w:r>
         <w:t>18650</w:t>
       </w:r>
       <w:r>
-        <w:t>B</w:t>
-      </w:r>
-      <w:r>
-        <w:t xml:space="preserve"> (the Tesla @@@) are known</w:t>
+        <w:t xml:space="preserve">B (the Tesla </w:t>
+      </w:r>
+      <w:r>
+        <w:t>Model S</w:t>
+      </w:r>
+      <w:r>
+        <w:t>) are known</w:t>
       </w:r>
       <w:r>
         <w:t xml:space="preserve">, as summarised in </w:t>
@@ -3914,24 +3661,14 @@
       <w:r>
         <w:t xml:space="preserve">Table </w:t>
       </w:r>
-      <w:r>
-        <w:fldChar w:fldCharType="begin"/>
-      </w:r>
-      <w:r>
-        <w:instrText xml:space="preserve"> SEQ Table \* ARABIC </w:instrText>
-      </w:r>
-      <w:r>
-        <w:fldChar w:fldCharType="separate"/>
-      </w:r>
-      <w:r>
-        <w:rPr>
-          <w:noProof/>
-        </w:rPr>
-        <w:t>2</w:t>
-      </w:r>
-      <w:r>
-        <w:fldChar w:fldCharType="end"/>
-      </w:r>
+      <w:fldSimple w:instr=" SEQ Table \* ARABIC ">
+        <w:r>
+          <w:rPr>
+            <w:noProof/>
+          </w:rPr>
+          <w:t>2</w:t>
+        </w:r>
+      </w:fldSimple>
       <w:r>
         <w:t xml:space="preserve">: Empirical </w:t>
       </w:r>
@@ -4164,24 +3901,14 @@
       <w:r>
         <w:t xml:space="preserve">Table </w:t>
       </w:r>
-      <w:r>
-        <w:fldChar w:fldCharType="begin"/>
-      </w:r>
-      <w:r>
-        <w:instrText xml:space="preserve"> SEQ Table \* ARABIC </w:instrText>
-      </w:r>
-      <w:r>
-        <w:fldChar w:fldCharType="separate"/>
-      </w:r>
-      <w:r>
-        <w:rPr>
-          <w:noProof/>
-        </w:rPr>
-        <w:t>3</w:t>
-      </w:r>
-      <w:r>
-        <w:fldChar w:fldCharType="end"/>
-      </w:r>
+      <w:fldSimple w:instr=" SEQ Table \* ARABIC ">
+        <w:r>
+          <w:rPr>
+            <w:noProof/>
+          </w:rPr>
+          <w:t>3</w:t>
+        </w:r>
+      </w:fldSimple>
       <w:r>
         <w:t>: Values for Calculation</w:t>
       </w:r>
@@ -4322,7 +4049,50 @@
     </w:p>
     <w:p>
       <w:r>
-        <w:t xml:space="preserve">Values for the efficiency of the </w:t>
+        <w:t>Values for the efficiency of the NCR</w:t>
+      </w:r>
+      <w:r>
+        <w:t>18650</w:t>
+      </w:r>
+      <w:r>
+        <w:t xml:space="preserve">B could not be found. However, as noted these batteries are used in the construction of the </w:t>
+      </w:r>
+      <w:r>
+        <w:t>Tesla Model S</w:t>
+      </w:r>
+      <w:r>
+        <w:t xml:space="preserve">; compared to the </w:t>
+      </w:r>
+      <w:r>
+        <w:t xml:space="preserve">Nissan Leaf the Tesla </w:t>
+      </w:r>
+      <w:proofErr w:type="spellStart"/>
+      <w:r>
+        <w:t>Tesla</w:t>
+      </w:r>
+      <w:proofErr w:type="spellEnd"/>
+      <w:r>
+        <w:t xml:space="preserve"> Model S</w:t>
+      </w:r>
+      <w:r>
+        <w:t xml:space="preserve"> </w:t>
+      </w:r>
+      <w:r>
+        <w:t xml:space="preserve">has @@@% greater capacity with @@@% greater range, implying that the </w:t>
+      </w:r>
+      <w:r>
+        <w:t>Tesla Model S</w:t>
+      </w:r>
+      <w:r>
+        <w:t xml:space="preserve"> </w:t>
+      </w:r>
+      <w:r>
+        <w:t>is more efficient. Therefore we may as</w:t>
+      </w:r>
+      <w:bookmarkStart w:id="16" w:name="_GoBack"/>
+      <w:bookmarkEnd w:id="16"/>
+      <w:r>
+        <w:t xml:space="preserve">sume that the battery efficiency of the Nissan Leaf is the lower bound or the worst case efficiency for the </w:t>
       </w:r>
       <w:r>
         <w:t>NCR</w:t>
@@ -4331,49 +4101,7 @@
         <w:t>18650</w:t>
       </w:r>
       <w:r>
-        <w:t>B</w:t>
-      </w:r>
-      <w:r>
-        <w:t xml:space="preserve"> could not </w:t>
-      </w:r>
-      <w:proofErr w:type="gramStart"/>
-      <w:r>
-        <w:t>be found</w:t>
-      </w:r>
-      <w:proofErr w:type="gramEnd"/>
-      <w:r>
-        <w:t xml:space="preserve">. However, as noted these batteries </w:t>
-      </w:r>
-      <w:proofErr w:type="gramStart"/>
-      <w:r>
-        <w:t>are used</w:t>
-      </w:r>
-      <w:proofErr w:type="gramEnd"/>
-      <w:r>
-        <w:t xml:space="preserve"> in the construction of the Tesla @@@@; compared to the </w:t>
-      </w:r>
-      <w:r>
-        <w:t xml:space="preserve">Nissan Leaf the Tesla @@@ has @@@% greater capacity with @@@% greater range, implying that the </w:t>
-      </w:r>
-      <w:proofErr w:type="spellStart"/>
-      <w:r>
-        <w:t>Telsa</w:t>
-      </w:r>
-      <w:proofErr w:type="spellEnd"/>
-      <w:r>
-        <w:t xml:space="preserve"> @@@ is more efficient. Therefore we may assume that the battery efficiency of the Nissan Leaf is the lower bound or the worst case efficiency for the </w:t>
-      </w:r>
-      <w:r>
-        <w:t>NCR</w:t>
-      </w:r>
-      <w:r>
-        <w:t>18650</w:t>
-      </w:r>
-      <w:r>
-        <w:t>B</w:t>
-      </w:r>
-      <w:r>
-        <w:t xml:space="preserve">. Fortunately @@@ has done extensive testing of the efficiency of the batteries used in the Nissan Leaf revealing the efficiencies noted in </w:t>
+        <w:t xml:space="preserve">B. Fortunately @@@ has done extensive testing of the efficiency of the batteries used in the Nissan Leaf revealing the efficiencies noted in </w:t>
       </w:r>
       <w:r>
         <w:fldChar w:fldCharType="begin"/>
@@ -4408,32 +4136,22 @@
         <w:pStyle w:val="Caption"/>
         <w:keepNext/>
       </w:pPr>
-      <w:bookmarkStart w:id="16" w:name="_Ref512818112"/>
+      <w:bookmarkStart w:id="17" w:name="_Ref512818112"/>
       <w:r>
         <w:t xml:space="preserve">Table </w:t>
       </w:r>
-      <w:r>
-        <w:fldChar w:fldCharType="begin"/>
-      </w:r>
-      <w:r>
-        <w:instrText xml:space="preserve"> SEQ Table \* ARABIC </w:instrText>
-      </w:r>
-      <w:r>
-        <w:fldChar w:fldCharType="separate"/>
-      </w:r>
-      <w:r>
-        <w:rPr>
-          <w:noProof/>
-        </w:rPr>
-        <w:t>4</w:t>
-      </w:r>
-      <w:r>
-        <w:fldChar w:fldCharType="end"/>
-      </w:r>
+      <w:fldSimple w:instr=" SEQ Table \* ARABIC ">
+        <w:r>
+          <w:rPr>
+            <w:noProof/>
+          </w:rPr>
+          <w:t>4</w:t>
+        </w:r>
+      </w:fldSimple>
       <w:r>
         <w:t>: Nissan Leaf Efficiencies</w:t>
       </w:r>
-      <w:bookmarkEnd w:id="16"/>
+      <w:bookmarkEnd w:id="17"/>
     </w:p>
     <w:tbl>
       <w:tblPr>
@@ -4645,26 +4363,18 @@
       <w:pPr>
         <w:pStyle w:val="Heading2"/>
       </w:pPr>
-      <w:bookmarkStart w:id="17" w:name="_Toc512813776"/>
+      <w:bookmarkStart w:id="18" w:name="_Toc512813776"/>
       <w:r>
         <w:t>Urban/City Drive Cycle</w:t>
       </w:r>
-      <w:bookmarkEnd w:id="17"/>
+      <w:bookmarkEnd w:id="18"/>
     </w:p>
     <w:p>
       <w:r>
         <w:t>To best test for a city drive cycle</w:t>
       </w:r>
       <w:r>
-        <w:t xml:space="preserve"> research </w:t>
-      </w:r>
-      <w:proofErr w:type="gramStart"/>
-      <w:r>
-        <w:t>was conducted</w:t>
-      </w:r>
-      <w:proofErr w:type="gramEnd"/>
-      <w:r>
-        <w:t xml:space="preserve"> into drive cycles. </w:t>
+        <w:t xml:space="preserve"> research was conducted into drive cycles. </w:t>
       </w:r>
       <w:r>
         <w:t>The New European Driving Cycle (NEDC) is a driving cycle</w:t>
@@ -4673,26 +4383,10 @@
         <w:t xml:space="preserve"> used to test vehicles in urban and extra-urban driving conditions. </w:t>
       </w:r>
       <w:r>
-        <w:t xml:space="preserve">The drive cycle includes specified speeds and accelerations that must be </w:t>
-      </w:r>
-      <w:proofErr w:type="gramStart"/>
-      <w:r>
-        <w:t>maintained</w:t>
-      </w:r>
-      <w:proofErr w:type="gramEnd"/>
-      <w:r>
-        <w:t xml:space="preserve"> for a set amount of time.</w:t>
-      </w:r>
-      <w:r>
-        <w:t xml:space="preserve"> The full drive cycle has a duration of </w:t>
-      </w:r>
-      <w:proofErr w:type="gramStart"/>
-      <w:r>
-        <w:t>approximately 20</w:t>
-      </w:r>
-      <w:proofErr w:type="gramEnd"/>
-      <w:r>
-        <w:t xml:space="preserve"> minutes (</w:t>
+        <w:t>The drive cycle includes specified speeds and accelerations that must be maintained for a set amount of time.</w:t>
+      </w:r>
+      <w:r>
+        <w:t xml:space="preserve"> The full drive cycle has a duration of approximately 20 minutes (</w:t>
       </w:r>
       <w:r>
         <w:t>1180</w:t>
@@ -4707,15 +4401,7 @@
         <w:t>, and decelerations.</w:t>
       </w:r>
       <w:r>
-        <w:t xml:space="preserve"> The velocity profile for the cycle can </w:t>
-      </w:r>
-      <w:proofErr w:type="gramStart"/>
-      <w:r>
-        <w:t>be found</w:t>
-      </w:r>
-      <w:proofErr w:type="gramEnd"/>
-      <w:r>
-        <w:t xml:space="preserve"> in </w:t>
+        <w:t xml:space="preserve"> The velocity profile for the cycle can be found in </w:t>
       </w:r>
       <w:r>
         <w:fldChar w:fldCharType="begin"/>
@@ -4806,45 +4492,27 @@
         <w:pStyle w:val="Caption"/>
         <w:jc w:val="center"/>
       </w:pPr>
-      <w:bookmarkStart w:id="18" w:name="_Ref512813077"/>
+      <w:bookmarkStart w:id="19" w:name="_Ref512813077"/>
       <w:r>
         <w:t xml:space="preserve">Figure </w:t>
       </w:r>
-      <w:r>
-        <w:fldChar w:fldCharType="begin"/>
-      </w:r>
-      <w:r>
-        <w:instrText xml:space="preserve"> SEQ Figure \* ARABIC </w:instrText>
-      </w:r>
-      <w:r>
-        <w:fldChar w:fldCharType="separate"/>
-      </w:r>
-      <w:r>
-        <w:rPr>
-          <w:noProof/>
-        </w:rPr>
-        <w:t>1</w:t>
-      </w:r>
-      <w:r>
-        <w:fldChar w:fldCharType="end"/>
-      </w:r>
+      <w:fldSimple w:instr=" SEQ Figure \* ARABIC ">
+        <w:r>
+          <w:rPr>
+            <w:noProof/>
+          </w:rPr>
+          <w:t>1</w:t>
+        </w:r>
+      </w:fldSimple>
       <w:r>
         <w:t>: NEDC</w:t>
       </w:r>
-      <w:bookmarkEnd w:id="18"/>
+      <w:bookmarkEnd w:id="19"/>
     </w:p>
     <w:p>
       <w:r>
         <w:lastRenderedPageBreak/>
-        <w:t xml:space="preserve">The NEDC was chosen as it simulates the conditions </w:t>
-      </w:r>
-      <w:proofErr w:type="gramStart"/>
-      <w:r>
-        <w:t>required</w:t>
-      </w:r>
-      <w:proofErr w:type="gramEnd"/>
-      <w:r>
-        <w:t xml:space="preserve"> from a light vehicle under urban conditions, </w:t>
+        <w:t xml:space="preserve">The NEDC was chosen as it simulates the conditions required from a light vehicle under urban conditions, </w:t>
       </w:r>
       <w:r>
         <w:t>precisely</w:t>
@@ -4862,15 +4530,7 @@
         <w:t>bout an</w:t>
       </w:r>
       <w:r>
-        <w:t xml:space="preserve"> hour and a half (</w:t>
-      </w:r>
-      <w:proofErr w:type="gramStart"/>
-      <w:r>
-        <w:t>approximately 80</w:t>
-      </w:r>
-      <w:proofErr w:type="gramEnd"/>
-      <w:r>
-        <w:t xml:space="preserve"> minutes) of city driving, approximate to the worst of </w:t>
+        <w:t xml:space="preserve"> hour and a half (approximately 80 minutes) of city driving, approximate to the worst of </w:t>
       </w:r>
       <w:r>
         <w:t>across-the-city-during-peak-hour traffic.</w:t>
@@ -4880,21 +4540,33 @@
       <w:pPr>
         <w:pStyle w:val="Heading2"/>
       </w:pPr>
-      <w:bookmarkStart w:id="19" w:name="_Toc512813777"/>
+      <w:bookmarkStart w:id="20" w:name="_Toc512813777"/>
       <w:r>
         <w:t>Energy Consumption, Battery Configuration</w:t>
       </w:r>
-      <w:bookmarkEnd w:id="19"/>
+      <w:bookmarkEnd w:id="20"/>
     </w:p>
     <w:p>
       <w:r>
         <w:t xml:space="preserve">Accurately finding the battery requirements of the journey is an iterative process. Changes in the quantity of batteries changes the mass of the batteries, which changes the power requirements and the quantity of batteries. </w:t>
       </w:r>
+    </w:p>
+    <w:p>
       <w:r>
         <w:t>To find suitable battery configurations simulations were conducted with no batteries, the charge deficit was then used to inform approximate values for batteries</w:t>
       </w:r>
-      <w:bookmarkStart w:id="20" w:name="_GoBack"/>
-      <w:bookmarkEnd w:id="20"/>
+      <w:r>
+        <w:t xml:space="preserve"> required.</w:t>
+      </w:r>
+      <w:r>
+        <w:t xml:space="preserve"> </w:t>
+      </w:r>
+      <w:r>
+        <w:t xml:space="preserve">This process was repeated until the battery requirements for both </w:t>
+      </w:r>
+      <w:r>
+        <w:t>drive cycles were met. Then a safety factor of 1.5 was added.</w:t>
+      </w:r>
     </w:p>
     <w:p>
       <w:pPr>
@@ -4995,6 +4667,7 @@
             <w:id w:val="111145805"/>
             <w:bibliography/>
           </w:sdtPr>
+          <w:sdtEndPr/>
           <w:sdtContent>
             <w:p>
               <w:r>
@@ -6868,7 +6541,7 @@
     <w:charset w:val="00"/>
     <w:family w:val="roman"/>
     <w:pitch w:val="variable"/>
-    <w:sig w:usb0="E0002AFF" w:usb1="C0007843" w:usb2="00000009" w:usb3="00000000" w:csb0="000001FF" w:csb1="00000000"/>
+    <w:sig w:usb0="E0002EFF" w:usb1="C000785B" w:usb2="00000009" w:usb3="00000000" w:csb0="000001FF" w:csb1="00000000"/>
   </w:font>
   <w:font w:name="Courier New">
     <w:panose1 w:val="02070309020205020404"/>
@@ -6889,7 +6562,7 @@
     <w:charset w:val="00"/>
     <w:family w:val="swiss"/>
     <w:pitch w:val="variable"/>
-    <w:sig w:usb0="E0002AFF" w:usb1="4000ACFF" w:usb2="00000001" w:usb3="00000000" w:csb0="000001FF" w:csb1="00000000"/>
+    <w:sig w:usb0="E0002AFF" w:usb1="C000247B" w:usb2="00000009" w:usb3="00000000" w:csb0="000001FF" w:csb1="00000000"/>
   </w:font>
   <w:font w:name="Tahoma">
     <w:panose1 w:val="020B0604030504040204"/>
@@ -6910,7 +6583,7 @@
     <w:charset w:val="00"/>
     <w:family w:val="swiss"/>
     <w:pitch w:val="variable"/>
-    <w:sig w:usb0="A0002AEF" w:usb1="4000207B" w:usb2="00000000" w:usb3="00000000" w:csb0="000001FF" w:csb1="00000000"/>
+    <w:sig w:usb0="E0002AFF" w:usb1="C000247B" w:usb2="00000009" w:usb3="00000000" w:csb0="000001FF" w:csb1="00000000"/>
   </w:font>
   <w:font w:name="Y14.5M-2009">
     <w:panose1 w:val="02000603000000000000"/>
@@ -6952,6 +6625,7 @@
   </w:compat>
   <w:rsids>
     <w:rsidRoot w:val="00B40019"/>
+    <w:rsid w:val="003F51EB"/>
     <w:rsid w:val="00B40019"/>
     <w:rsid w:val="00C13DF4"/>
   </w:rsids>
@@ -7727,7 +7401,7 @@
 </file>
 
 <file path=customXml/itemProps1.xml><?xml version="1.0" encoding="utf-8"?>
-<ds:datastoreItem xmlns:ds="http://schemas.openxmlformats.org/officeDocument/2006/customXml" ds:itemID="{B6C0E25E-F108-48F0-974D-73F28483464A}">
+<ds:datastoreItem xmlns:ds="http://schemas.openxmlformats.org/officeDocument/2006/customXml" ds:itemID="{0D6ED98D-DDD9-4FC6-9A5A-F572060444EF}">
   <ds:schemaRefs>
     <ds:schemaRef ds:uri="http://schemas.openxmlformats.org/officeDocument/2006/bibliography"/>
   </ds:schemaRefs>

</xml_diff>